<commit_message>
Business Rules and classes & description
Added all 5 business rules for the business rule doc.
and add more clarity to the classes description and their associations.
</commit_message>
<xml_diff>
--- a/mimings classes and associations descriptions.docx
+++ b/mimings classes and associations descriptions.docx
@@ -33,7 +33,7 @@
           <w:rFonts w:hint="default"/>
           <w:lang w:val="en-US"/>
         </w:rPr>
-        <w:t>A customer is an individual who made an in dining order or a delivery order. They may pay the order either in one of many types of payments. They can either represent as a private individual or a member of a corporation. They can set up a private and corporate miming account if they provide the required information.</w:t>
+        <w:t>A customer is an individual who made an in dining order or a delivery order. They may pay the order either in one of many types of payments. They can either represent as a private individual or a member of a corporation. They can set up 2 miming’s account, a private and corporate, if they provide the required information. They make one or more orders at any given day.</w:t>
       </w:r>
     </w:p>
     <w:p>
@@ -79,7 +79,7 @@
           <w:bCs w:val="0"/>
           <w:lang w:val="en-US"/>
         </w:rPr>
-        <w:t>A miming’s account is a loyalty program for the individuals who provided the required information. It is filled with “Miming’s Money” and it can be used to pay for the order. Miming’s Money can be earned every time the customer places an order and pays it in cash. For exactly every 10$ spent, 1$ worth of miming’s is deposited into the account.</w:t>
+        <w:t>A miming’s account is a loyalty program for the individuals who provided the required information.They can only be held by one customer. It is filled with “Miming’s Money” and it can be used to pay for the order. Miming’s Money can be earned every time the customer places an order and pays it in cash. For exactly every 10$ spent, 1$ worth of miming’s is deposited into the account.</w:t>
       </w:r>
     </w:p>
     <w:p>
@@ -125,15 +125,64 @@
           <w:bCs w:val="0"/>
           <w:lang w:val="en-US"/>
         </w:rPr>
-        <w:t>A staff is an individual who works at miming’s. Each employee are given a specific title and specialty. They are separated into 5 branches: Chef, Maitre d’, wait staff, Dish washer and managers. Each staff are either given a hourly wage or a salary. The employees works in given shift with each shift only needing one manager,at least one Maitre d’,and at least one line look.</w:t>
-      </w:r>
-    </w:p>
-    <w:p>
-      <w:pPr>
-        <w:rPr>
-          <w:rFonts w:hint="default"/>
-          <w:b w:val="0"/>
-          <w:bCs w:val="0"/>
+        <w:t>A staff is an individual who works at miming’s. Each employee are given a specific title and specialty. They are separated into 5 types of staff: Chef, Maitre d’, wait staff, Dish washer and managers. Each staff are given a hourly wage or a salary. The employees works in given shift with each shift only needing one manager,at least one Maitre d’,and at least one line cook.</w:t>
+      </w:r>
+    </w:p>
+    <w:p>
+      <w:pPr>
+        <w:rPr>
+          <w:rFonts w:hint="default"/>
+          <w:b w:val="0"/>
+          <w:bCs w:val="0"/>
+          <w:lang w:val="en-US"/>
+        </w:rPr>
+      </w:pPr>
+    </w:p>
+    <w:p>
+      <w:pPr>
+        <w:rPr>
+          <w:rFonts w:hint="default"/>
+          <w:b w:val="0"/>
+          <w:bCs w:val="0"/>
+          <w:lang w:val="en-US"/>
+        </w:rPr>
+      </w:pPr>
+      <w:r>
+        <w:rPr>
+          <w:rFonts w:hint="default"/>
+          <w:b/>
+          <w:bCs/>
+          <w:lang w:val="en-US"/>
+        </w:rPr>
+        <w:t>Order</w:t>
+      </w:r>
+    </w:p>
+    <w:p>
+      <w:pPr>
+        <w:jc w:val="both"/>
+        <w:rPr>
+          <w:rFonts w:hint="default"/>
+          <w:b w:val="0"/>
+          <w:bCs w:val="0"/>
+          <w:lang w:val="en-US"/>
+        </w:rPr>
+      </w:pPr>
+      <w:r>
+        <w:rPr>
+          <w:rFonts w:hint="default"/>
+          <w:b w:val="0"/>
+          <w:bCs w:val="0"/>
+          <w:lang w:val="en-US"/>
+        </w:rPr>
+        <w:t>An order is a list of menu items that the customer requests. It can contain one or more menu items. They can be paid with one of the respected payment type. They are requested as either dine in or to go delivery. All To Go orders can be ordered through phone or the web.</w:t>
+      </w:r>
+    </w:p>
+    <w:p>
+      <w:pPr>
+        <w:rPr>
+          <w:rFonts w:hint="default"/>
+          <w:b/>
+          <w:bCs/>
           <w:lang w:val="en-US"/>
         </w:rPr>
       </w:pPr>
@@ -161,32 +210,51 @@
       <w:pPr>
         <w:rPr>
           <w:rFonts w:hint="default"/>
-          <w:b/>
-          <w:bCs/>
-          <w:lang w:val="en-US"/>
-        </w:rPr>
-      </w:pPr>
+          <w:b w:val="0"/>
+          <w:bCs w:val="0"/>
+          <w:lang w:val="en-US"/>
+        </w:rPr>
+      </w:pPr>
+      <w:r>
+        <w:rPr>
+          <w:rFonts w:hint="default"/>
+          <w:b w:val="0"/>
+          <w:bCs w:val="0"/>
+          <w:lang w:val="en-US"/>
+        </w:rPr>
+        <w:t>A menu item is a description of the food that Mimi</w:t>
+      </w:r>
       <w:bookmarkStart w:id="0" w:name="_GoBack"/>
       <w:bookmarkEnd w:id="0"/>
-    </w:p>
-    <w:p>
-      <w:pPr>
-        <w:rPr>
-          <w:rFonts w:hint="default"/>
-          <w:b/>
-          <w:bCs/>
-          <w:lang w:val="en-US"/>
-        </w:rPr>
-      </w:pPr>
-      <w:r>
-        <w:rPr>
-          <w:rFonts w:hint="default"/>
-          <w:b/>
-          <w:bCs/>
-          <w:lang w:val="en-US"/>
-        </w:rPr>
-        <w:t>Pricing</w:t>
-      </w:r>
+      <w:r>
+        <w:rPr>
+          <w:rFonts w:hint="default"/>
+          <w:b w:val="0"/>
+          <w:bCs w:val="0"/>
+          <w:lang w:val="en-US"/>
+        </w:rPr>
+        <w:t>ng Offer. It describe the cost of the item, the given size of the portion, a level of spiciness and the category it belongs on the menu.</w:t>
+      </w:r>
+    </w:p>
+    <w:p>
+      <w:pPr>
+        <w:rPr>
+          <w:rFonts w:hint="default"/>
+          <w:b/>
+          <w:bCs/>
+          <w:lang w:val="en-US"/>
+        </w:rPr>
+      </w:pPr>
+    </w:p>
+    <w:p>
+      <w:pPr>
+        <w:rPr>
+          <w:rFonts w:hint="default"/>
+          <w:b/>
+          <w:bCs/>
+          <w:lang w:val="en-US"/>
+        </w:rPr>
+      </w:pPr>
     </w:p>
     <w:sectPr>
       <w:pgSz w:w="11906" w:h="16838"/>
@@ -476,7 +544,6 @@
     <w:semiHidden/>
     <w:uiPriority w:val="0"/>
     <w:tblPr>
-      <w:tblStyle w:val="3"/>
       <w:tblCellMar>
         <w:top w:w="0" w:type="dxa"/>
         <w:left w:w="108" w:type="dxa"/>

</xml_diff>

<commit_message>
Organization and added staff and shift part
Organize the folder
</commit_message>
<xml_diff>
--- a/mimings classes and associations descriptions.docx
+++ b/mimings classes and associations descriptions.docx
@@ -79,7 +79,7 @@
           <w:bCs w:val="0"/>
           <w:lang w:val="en-US"/>
         </w:rPr>
-        <w:t>A miming’s account is a loyalty program for the individuals who provided the required information.They can only be held by one customer. It is filled with “Miming’s Money” and it can be used to pay for the order. Miming’s Money can be earned every time the customer places an order and pays it in cash. For exactly every 10$ spent, 1$ worth of miming’s is deposited into the account.</w:t>
+        <w:t>A miming’s account is a loyalty program for the individuals who provided the required information. They can only be held by one customer. It is filled with “Miming’s Money” and it can be used to pay for the order. Miming’s Money can be earned every time the customer places an order and pays it in cash. For exactly every 10$ spent, 1$ worth of miming’s is deposited into the account.</w:t>
       </w:r>
     </w:p>
     <w:p>
@@ -107,154 +107,173 @@
           <w:lang w:val="en-US"/>
         </w:rPr>
         <w:t>Staff</w:t>
-      </w:r>
-    </w:p>
-    <w:p>
-      <w:pPr>
-        <w:rPr>
-          <w:rFonts w:hint="default"/>
-          <w:b w:val="0"/>
-          <w:bCs w:val="0"/>
-          <w:lang w:val="en-US"/>
-        </w:rPr>
-      </w:pPr>
-      <w:r>
-        <w:rPr>
-          <w:rFonts w:hint="default"/>
-          <w:b w:val="0"/>
-          <w:bCs w:val="0"/>
-          <w:lang w:val="en-US"/>
-        </w:rPr>
-        <w:t>A staff is an individual who works at miming’s. Each employee are given a specific title and specialty. They are separated into 5 types of staff: Chef, Maitre d’, wait staff, Dish washer and managers. Each staff are given a hourly wage or a salary. The employees works in given shift with each shift only needing one manager,at least one Maitre d’,and at least one line cook.</w:t>
-      </w:r>
-    </w:p>
-    <w:p>
-      <w:pPr>
-        <w:rPr>
-          <w:rFonts w:hint="default"/>
-          <w:b w:val="0"/>
-          <w:bCs w:val="0"/>
-          <w:lang w:val="en-US"/>
-        </w:rPr>
-      </w:pPr>
-    </w:p>
-    <w:p>
-      <w:pPr>
-        <w:rPr>
-          <w:rFonts w:hint="default"/>
-          <w:b w:val="0"/>
-          <w:bCs w:val="0"/>
-          <w:lang w:val="en-US"/>
-        </w:rPr>
-      </w:pPr>
-      <w:r>
-        <w:rPr>
-          <w:rFonts w:hint="default"/>
-          <w:b/>
-          <w:bCs/>
-          <w:lang w:val="en-US"/>
-        </w:rPr>
-        <w:t>Order</w:t>
-      </w:r>
-    </w:p>
-    <w:p>
-      <w:pPr>
-        <w:jc w:val="both"/>
-        <w:rPr>
-          <w:rFonts w:hint="default"/>
-          <w:b w:val="0"/>
-          <w:bCs w:val="0"/>
-          <w:lang w:val="en-US"/>
-        </w:rPr>
-      </w:pPr>
-      <w:r>
-        <w:rPr>
-          <w:rFonts w:hint="default"/>
-          <w:b w:val="0"/>
-          <w:bCs w:val="0"/>
-          <w:lang w:val="en-US"/>
-        </w:rPr>
-        <w:t>An order is a list of menu items that the customer requests. It can contain one or more menu items. They can be paid with one of the respected payment type. They are requested as either dine in or to go delivery. All To Go orders can be ordered through phone or the web.</w:t>
-      </w:r>
-    </w:p>
-    <w:p>
-      <w:pPr>
-        <w:rPr>
-          <w:rFonts w:hint="default"/>
-          <w:b/>
-          <w:bCs/>
-          <w:lang w:val="en-US"/>
-        </w:rPr>
-      </w:pPr>
-    </w:p>
-    <w:p>
-      <w:pPr>
-        <w:rPr>
-          <w:rFonts w:hint="default"/>
-          <w:b/>
-          <w:bCs/>
-          <w:lang w:val="en-US"/>
-        </w:rPr>
-      </w:pPr>
-      <w:r>
-        <w:rPr>
-          <w:rFonts w:hint="default"/>
-          <w:b/>
-          <w:bCs/>
-          <w:lang w:val="en-US"/>
-        </w:rPr>
-        <w:t>Menu Items</w:t>
-      </w:r>
-    </w:p>
-    <w:p>
-      <w:pPr>
-        <w:rPr>
-          <w:rFonts w:hint="default"/>
-          <w:b w:val="0"/>
-          <w:bCs w:val="0"/>
-          <w:lang w:val="en-US"/>
-        </w:rPr>
-      </w:pPr>
-      <w:r>
-        <w:rPr>
-          <w:rFonts w:hint="default"/>
-          <w:b w:val="0"/>
-          <w:bCs w:val="0"/>
-          <w:lang w:val="en-US"/>
-        </w:rPr>
-        <w:t>A menu item is a description of the food that Mimi</w:t>
       </w:r>
       <w:bookmarkStart w:id="0" w:name="_GoBack"/>
       <w:bookmarkEnd w:id="0"/>
-      <w:r>
-        <w:rPr>
-          <w:rFonts w:hint="default"/>
-          <w:b w:val="0"/>
-          <w:bCs w:val="0"/>
-          <w:lang w:val="en-US"/>
-        </w:rPr>
-        <w:t>ng Offer. It describe the cost of the item, the given size of the portion, a level of spiciness and the category it belongs on the menu.</w:t>
-      </w:r>
-    </w:p>
-    <w:p>
-      <w:pPr>
-        <w:rPr>
-          <w:rFonts w:hint="default"/>
-          <w:b/>
-          <w:bCs/>
-          <w:lang w:val="en-US"/>
-        </w:rPr>
-      </w:pPr>
-    </w:p>
-    <w:p>
-      <w:pPr>
-        <w:rPr>
-          <w:rFonts w:hint="default"/>
-          <w:b/>
-          <w:bCs/>
-          <w:lang w:val="en-US"/>
-        </w:rPr>
-      </w:pPr>
+    </w:p>
+    <w:p>
+      <w:pPr>
+        <w:rPr>
+          <w:rFonts w:hint="default"/>
+          <w:b w:val="0"/>
+          <w:bCs w:val="0"/>
+          <w:lang w:val="en-US"/>
+        </w:rPr>
+      </w:pPr>
+      <w:r>
+        <w:rPr>
+          <w:rFonts w:hint="default"/>
+          <w:b w:val="0"/>
+          <w:bCs w:val="0"/>
+          <w:lang w:val="en-US"/>
+        </w:rPr>
+        <w:t>A staff is an individual who works at miming’s. Each employee are given a specific title and specialty. They are separated into 5 types of staff: Chef, Maitre d’, wait staff, Dish washer and managers. Each staff are given a hourly wage or a salary. The employees works in given shift with each shift only needing one manager,at least one Maitre d’,and at least one line cook.</w:t>
+      </w:r>
+    </w:p>
+    <w:p>
+      <w:pPr>
+        <w:rPr>
+          <w:rFonts w:hint="default"/>
+          <w:b w:val="0"/>
+          <w:bCs w:val="0"/>
+          <w:lang w:val="en-US"/>
+        </w:rPr>
+      </w:pPr>
+    </w:p>
+    <w:p>
+      <w:pPr>
+        <w:rPr>
+          <w:rFonts w:hint="default"/>
+          <w:b w:val="0"/>
+          <w:bCs w:val="0"/>
+          <w:lang w:val="en-US"/>
+        </w:rPr>
+      </w:pPr>
+      <w:r>
+        <w:rPr>
+          <w:rFonts w:hint="default"/>
+          <w:b/>
+          <w:bCs/>
+          <w:lang w:val="en-US"/>
+        </w:rPr>
+        <w:t>Order</w:t>
+      </w:r>
+    </w:p>
+    <w:p>
+      <w:pPr>
+        <w:jc w:val="both"/>
+        <w:rPr>
+          <w:rFonts w:hint="default"/>
+          <w:b w:val="0"/>
+          <w:bCs w:val="0"/>
+          <w:lang w:val="en-US"/>
+        </w:rPr>
+      </w:pPr>
+      <w:r>
+        <w:rPr>
+          <w:rFonts w:hint="default"/>
+          <w:b w:val="0"/>
+          <w:bCs w:val="0"/>
+          <w:lang w:val="en-US"/>
+        </w:rPr>
+        <w:t>An order is a list of menu items that the customer requests. It can contain one or more menu items. They can be paid with one of the respected payment type. They are requested as either dine in or to go delivery. All To Go orders can be ordered through phone or the web.</w:t>
+      </w:r>
+    </w:p>
+    <w:p>
+      <w:pPr>
+        <w:rPr>
+          <w:rFonts w:hint="default"/>
+          <w:b/>
+          <w:bCs/>
+          <w:lang w:val="en-US"/>
+        </w:rPr>
+      </w:pPr>
+    </w:p>
+    <w:p>
+      <w:pPr>
+        <w:rPr>
+          <w:rFonts w:hint="default"/>
+          <w:b/>
+          <w:bCs/>
+          <w:lang w:val="en-US"/>
+        </w:rPr>
+      </w:pPr>
+      <w:r>
+        <w:rPr>
+          <w:rFonts w:hint="default"/>
+          <w:b/>
+          <w:bCs/>
+          <w:lang w:val="en-US"/>
+        </w:rPr>
+        <w:t>Menu Items</w:t>
+      </w:r>
+    </w:p>
+    <w:p>
+      <w:pPr>
+        <w:rPr>
+          <w:rFonts w:hint="default"/>
+          <w:b w:val="0"/>
+          <w:bCs w:val="0"/>
+          <w:lang w:val="en-US"/>
+        </w:rPr>
+      </w:pPr>
+      <w:r>
+        <w:rPr>
+          <w:rFonts w:hint="default"/>
+          <w:b w:val="0"/>
+          <w:bCs w:val="0"/>
+          <w:lang w:val="en-US"/>
+        </w:rPr>
+        <w:t>A menu item is a description of the food that Miming Offer. It describe the cost of the item, the given size of the portion, a level of spiciness and the category it belongs on the menu.</w:t>
+      </w:r>
+    </w:p>
+    <w:p>
+      <w:pPr>
+        <w:rPr>
+          <w:rFonts w:hint="default"/>
+          <w:b w:val="0"/>
+          <w:bCs w:val="0"/>
+          <w:lang w:val="en-US"/>
+        </w:rPr>
+      </w:pPr>
+    </w:p>
+    <w:p>
+      <w:pPr>
+        <w:rPr>
+          <w:rFonts w:hint="default"/>
+          <w:b/>
+          <w:bCs/>
+          <w:lang w:val="en-US"/>
+        </w:rPr>
+      </w:pPr>
+      <w:r>
+        <w:rPr>
+          <w:rFonts w:hint="default"/>
+          <w:b/>
+          <w:bCs/>
+          <w:lang w:val="en-US"/>
+        </w:rPr>
+        <w:t>Shift</w:t>
+      </w:r>
+    </w:p>
+    <w:p>
+      <w:pPr>
+        <w:rPr>
+          <w:rFonts w:hint="default"/>
+          <w:b/>
+          <w:bCs/>
+          <w:lang w:val="en-US"/>
+        </w:rPr>
+      </w:pPr>
+      <w:r>
+        <w:rPr>
+          <w:rFonts w:hint="default"/>
+          <w:b w:val="0"/>
+          <w:bCs w:val="0"/>
+          <w:lang w:val="en-US"/>
+        </w:rPr>
+        <w:t>A shift is a specific amount of hours that a group of employees work. There are currently two shifts: Morning and Evening. Each Shift has many employees including: A head chef, A Manager, one or more Sous Chef, one or more line cook, one or more Maitre d’, one or more Wait Staff, and at least one dishwasher.</w:t>
+      </w:r>
     </w:p>
     <w:sectPr>
       <w:pgSz w:w="11906" w:h="16838"/>
@@ -379,7 +398,7 @@
     <w:lsdException w:unhideWhenUsed="0" w:uiPriority="0" w:semiHidden="0" w:name="HTML Sample"/>
     <w:lsdException w:unhideWhenUsed="0" w:uiPriority="0" w:semiHidden="0" w:name="HTML Typewriter"/>
     <w:lsdException w:unhideWhenUsed="0" w:uiPriority="0" w:semiHidden="0" w:name="HTML Variable"/>
-    <w:lsdException w:unhideWhenUsed="0" w:uiPriority="0" w:name="Normal Table"/>
+    <w:lsdException w:qFormat="1" w:unhideWhenUsed="0" w:uiPriority="0" w:name="Normal Table"/>
     <w:lsdException w:unhideWhenUsed="0" w:uiPriority="0" w:semiHidden="0" w:name="annotation subject"/>
     <w:lsdException w:unhideWhenUsed="0" w:uiPriority="0" w:semiHidden="0" w:name="Table Simple 1"/>
     <w:lsdException w:unhideWhenUsed="0" w:uiPriority="0" w:semiHidden="0" w:name="Table Simple 2"/>
@@ -542,6 +561,7 @@
   <w:style w:type="table" w:default="1" w:styleId="3">
     <w:name w:val="Normal Table"/>
     <w:semiHidden/>
+    <w:qFormat/>
     <w:uiPriority w:val="0"/>
     <w:tblPr>
       <w:tblCellMar>

</xml_diff>

<commit_message>
Added one association definition as a base
</commit_message>
<xml_diff>
--- a/mimings classes and associations descriptions.docx
+++ b/mimings classes and associations descriptions.docx
@@ -108,172 +108,220 @@
         </w:rPr>
         <w:t>Staff</w:t>
       </w:r>
+    </w:p>
+    <w:p>
+      <w:pPr>
+        <w:rPr>
+          <w:rFonts w:hint="default"/>
+          <w:b w:val="0"/>
+          <w:bCs w:val="0"/>
+          <w:lang w:val="en-US"/>
+        </w:rPr>
+      </w:pPr>
+      <w:r>
+        <w:rPr>
+          <w:rFonts w:hint="default"/>
+          <w:b w:val="0"/>
+          <w:bCs w:val="0"/>
+          <w:lang w:val="en-US"/>
+        </w:rPr>
+        <w:t>A staff is an individual who works at miming’s. Each employee are given a specific title and specialty. They are separated into 5 types of staff: Chef, Maitre d’, wait staff, Dish washer and managers. Each staff are given a hourly wage or a salary. The employees works in given shift with each shift only needing one manager,at least one Maitre d’,and at least one line cook.</w:t>
+      </w:r>
+    </w:p>
+    <w:p>
+      <w:pPr>
+        <w:rPr>
+          <w:rFonts w:hint="default"/>
+          <w:b w:val="0"/>
+          <w:bCs w:val="0"/>
+          <w:lang w:val="en-US"/>
+        </w:rPr>
+      </w:pPr>
+    </w:p>
+    <w:p>
+      <w:pPr>
+        <w:rPr>
+          <w:rFonts w:hint="default"/>
+          <w:b w:val="0"/>
+          <w:bCs w:val="0"/>
+          <w:lang w:val="en-US"/>
+        </w:rPr>
+      </w:pPr>
+      <w:r>
+        <w:rPr>
+          <w:rFonts w:hint="default"/>
+          <w:b/>
+          <w:bCs/>
+          <w:lang w:val="en-US"/>
+        </w:rPr>
+        <w:t>Order</w:t>
+      </w:r>
+    </w:p>
+    <w:p>
+      <w:pPr>
+        <w:jc w:val="both"/>
+        <w:rPr>
+          <w:rFonts w:hint="default"/>
+          <w:b w:val="0"/>
+          <w:bCs w:val="0"/>
+          <w:lang w:val="en-US"/>
+        </w:rPr>
+      </w:pPr>
+      <w:r>
+        <w:rPr>
+          <w:rFonts w:hint="default"/>
+          <w:b w:val="0"/>
+          <w:bCs w:val="0"/>
+          <w:lang w:val="en-US"/>
+        </w:rPr>
+        <w:t>An order is a list of menu items that the customer requests. It can contain one or more menu items. They can be paid with one of the respected payment type. They are requested as either dine in or to go delivery. All To Go orders can be ordered through phone or the web.</w:t>
+      </w:r>
+    </w:p>
+    <w:p>
+      <w:pPr>
+        <w:rPr>
+          <w:rFonts w:hint="default"/>
+          <w:b/>
+          <w:bCs/>
+          <w:lang w:val="en-US"/>
+        </w:rPr>
+      </w:pPr>
+    </w:p>
+    <w:p>
+      <w:pPr>
+        <w:rPr>
+          <w:rFonts w:hint="default"/>
+          <w:b/>
+          <w:bCs/>
+          <w:lang w:val="en-US"/>
+        </w:rPr>
+      </w:pPr>
+      <w:r>
+        <w:rPr>
+          <w:rFonts w:hint="default"/>
+          <w:b/>
+          <w:bCs/>
+          <w:lang w:val="en-US"/>
+        </w:rPr>
+        <w:t>Menu Items</w:t>
+      </w:r>
+    </w:p>
+    <w:p>
+      <w:pPr>
+        <w:rPr>
+          <w:rFonts w:hint="default"/>
+          <w:b w:val="0"/>
+          <w:bCs w:val="0"/>
+          <w:lang w:val="en-US"/>
+        </w:rPr>
+      </w:pPr>
+      <w:r>
+        <w:rPr>
+          <w:rFonts w:hint="default"/>
+          <w:b w:val="0"/>
+          <w:bCs w:val="0"/>
+          <w:lang w:val="en-US"/>
+        </w:rPr>
+        <w:t>A menu item is a description of the food that Miming Offer. It describe the cost of the item, the given size of the portion, a level of spiciness and the category it belongs on the menu.</w:t>
+      </w:r>
+    </w:p>
+    <w:p>
+      <w:pPr>
+        <w:rPr>
+          <w:rFonts w:hint="default"/>
+          <w:b w:val="0"/>
+          <w:bCs w:val="0"/>
+          <w:lang w:val="en-US"/>
+        </w:rPr>
+      </w:pPr>
+    </w:p>
+    <w:p>
+      <w:pPr>
+        <w:rPr>
+          <w:rFonts w:hint="default"/>
+          <w:b/>
+          <w:bCs/>
+          <w:lang w:val="en-US"/>
+        </w:rPr>
+      </w:pPr>
+      <w:r>
+        <w:rPr>
+          <w:rFonts w:hint="default"/>
+          <w:b/>
+          <w:bCs/>
+          <w:lang w:val="en-US"/>
+        </w:rPr>
+        <w:t>Shift</w:t>
+      </w:r>
+    </w:p>
+    <w:p>
+      <w:pPr>
+        <w:rPr>
+          <w:rFonts w:hint="default"/>
+          <w:b w:val="0"/>
+          <w:bCs w:val="0"/>
+          <w:lang w:val="en-US"/>
+        </w:rPr>
+      </w:pPr>
+      <w:r>
+        <w:rPr>
+          <w:rFonts w:hint="default"/>
+          <w:b w:val="0"/>
+          <w:bCs w:val="0"/>
+          <w:lang w:val="en-US"/>
+        </w:rPr>
+        <w:t>A shift is a specific amount of hours that a group of employees work. There are currently two shifts: Morning and Evening. Each Shift has many employees including: A head chef, A Manager, one or more Sous Chef, one or more line cook, one or more Maitre d’, one or more Wait Staff, and at least one dishwasher.</w:t>
+      </w:r>
+    </w:p>
+    <w:p>
+      <w:pPr>
+        <w:rPr>
+          <w:rFonts w:hint="default"/>
+          <w:b w:val="0"/>
+          <w:bCs w:val="0"/>
+          <w:lang w:val="en-US"/>
+        </w:rPr>
+      </w:pPr>
+    </w:p>
+    <w:p>
+      <w:pPr>
+        <w:rPr>
+          <w:rFonts w:hint="default"/>
+          <w:b/>
+          <w:bCs/>
+          <w:lang w:val="en-US"/>
+        </w:rPr>
+      </w:pPr>
+      <w:r>
+        <w:rPr>
+          <w:rFonts w:hint="default"/>
+          <w:b/>
+          <w:bCs/>
+          <w:lang w:val="en-US"/>
+        </w:rPr>
+        <w:t>Association Definition</w:t>
+      </w:r>
+    </w:p>
+    <w:p>
+      <w:pPr>
+        <w:rPr>
+          <w:rFonts w:hint="default"/>
+          <w:b w:val="0"/>
+          <w:bCs w:val="0"/>
+          <w:lang w:val="en-US"/>
+        </w:rPr>
+      </w:pPr>
+      <w:r>
+        <w:rPr>
+          <w:rFonts w:hint="default"/>
+          <w:b w:val="0"/>
+          <w:bCs w:val="0"/>
+          <w:lang w:val="en-US"/>
+        </w:rPr>
+        <w:t>A customer orders many menu items.</w:t>
+      </w:r>
       <w:bookmarkStart w:id="0" w:name="_GoBack"/>
       <w:bookmarkEnd w:id="0"/>
-    </w:p>
-    <w:p>
-      <w:pPr>
-        <w:rPr>
-          <w:rFonts w:hint="default"/>
-          <w:b w:val="0"/>
-          <w:bCs w:val="0"/>
-          <w:lang w:val="en-US"/>
-        </w:rPr>
-      </w:pPr>
-      <w:r>
-        <w:rPr>
-          <w:rFonts w:hint="default"/>
-          <w:b w:val="0"/>
-          <w:bCs w:val="0"/>
-          <w:lang w:val="en-US"/>
-        </w:rPr>
-        <w:t>A staff is an individual who works at miming’s. Each employee are given a specific title and specialty. They are separated into 5 types of staff: Chef, Maitre d’, wait staff, Dish washer and managers. Each staff are given a hourly wage or a salary. The employees works in given shift with each shift only needing one manager,at least one Maitre d’,and at least one line cook.</w:t>
-      </w:r>
-    </w:p>
-    <w:p>
-      <w:pPr>
-        <w:rPr>
-          <w:rFonts w:hint="default"/>
-          <w:b w:val="0"/>
-          <w:bCs w:val="0"/>
-          <w:lang w:val="en-US"/>
-        </w:rPr>
-      </w:pPr>
-    </w:p>
-    <w:p>
-      <w:pPr>
-        <w:rPr>
-          <w:rFonts w:hint="default"/>
-          <w:b w:val="0"/>
-          <w:bCs w:val="0"/>
-          <w:lang w:val="en-US"/>
-        </w:rPr>
-      </w:pPr>
-      <w:r>
-        <w:rPr>
-          <w:rFonts w:hint="default"/>
-          <w:b/>
-          <w:bCs/>
-          <w:lang w:val="en-US"/>
-        </w:rPr>
-        <w:t>Order</w:t>
-      </w:r>
-    </w:p>
-    <w:p>
-      <w:pPr>
-        <w:jc w:val="both"/>
-        <w:rPr>
-          <w:rFonts w:hint="default"/>
-          <w:b w:val="0"/>
-          <w:bCs w:val="0"/>
-          <w:lang w:val="en-US"/>
-        </w:rPr>
-      </w:pPr>
-      <w:r>
-        <w:rPr>
-          <w:rFonts w:hint="default"/>
-          <w:b w:val="0"/>
-          <w:bCs w:val="0"/>
-          <w:lang w:val="en-US"/>
-        </w:rPr>
-        <w:t>An order is a list of menu items that the customer requests. It can contain one or more menu items. They can be paid with one of the respected payment type. They are requested as either dine in or to go delivery. All To Go orders can be ordered through phone or the web.</w:t>
-      </w:r>
-    </w:p>
-    <w:p>
-      <w:pPr>
-        <w:rPr>
-          <w:rFonts w:hint="default"/>
-          <w:b/>
-          <w:bCs/>
-          <w:lang w:val="en-US"/>
-        </w:rPr>
-      </w:pPr>
-    </w:p>
-    <w:p>
-      <w:pPr>
-        <w:rPr>
-          <w:rFonts w:hint="default"/>
-          <w:b/>
-          <w:bCs/>
-          <w:lang w:val="en-US"/>
-        </w:rPr>
-      </w:pPr>
-      <w:r>
-        <w:rPr>
-          <w:rFonts w:hint="default"/>
-          <w:b/>
-          <w:bCs/>
-          <w:lang w:val="en-US"/>
-        </w:rPr>
-        <w:t>Menu Items</w:t>
-      </w:r>
-    </w:p>
-    <w:p>
-      <w:pPr>
-        <w:rPr>
-          <w:rFonts w:hint="default"/>
-          <w:b w:val="0"/>
-          <w:bCs w:val="0"/>
-          <w:lang w:val="en-US"/>
-        </w:rPr>
-      </w:pPr>
-      <w:r>
-        <w:rPr>
-          <w:rFonts w:hint="default"/>
-          <w:b w:val="0"/>
-          <w:bCs w:val="0"/>
-          <w:lang w:val="en-US"/>
-        </w:rPr>
-        <w:t>A menu item is a description of the food that Miming Offer. It describe the cost of the item, the given size of the portion, a level of spiciness and the category it belongs on the menu.</w:t>
-      </w:r>
-    </w:p>
-    <w:p>
-      <w:pPr>
-        <w:rPr>
-          <w:rFonts w:hint="default"/>
-          <w:b w:val="0"/>
-          <w:bCs w:val="0"/>
-          <w:lang w:val="en-US"/>
-        </w:rPr>
-      </w:pPr>
-    </w:p>
-    <w:p>
-      <w:pPr>
-        <w:rPr>
-          <w:rFonts w:hint="default"/>
-          <w:b/>
-          <w:bCs/>
-          <w:lang w:val="en-US"/>
-        </w:rPr>
-      </w:pPr>
-      <w:r>
-        <w:rPr>
-          <w:rFonts w:hint="default"/>
-          <w:b/>
-          <w:bCs/>
-          <w:lang w:val="en-US"/>
-        </w:rPr>
-        <w:t>Shift</w:t>
-      </w:r>
-    </w:p>
-    <w:p>
-      <w:pPr>
-        <w:rPr>
-          <w:rFonts w:hint="default"/>
-          <w:b/>
-          <w:bCs/>
-          <w:lang w:val="en-US"/>
-        </w:rPr>
-      </w:pPr>
-      <w:r>
-        <w:rPr>
-          <w:rFonts w:hint="default"/>
-          <w:b w:val="0"/>
-          <w:bCs w:val="0"/>
-          <w:lang w:val="en-US"/>
-        </w:rPr>
-        <w:t>A shift is a specific amount of hours that a group of employees work. There are currently two shifts: Morning and Evening. Each Shift has many employees including: A head chef, A Manager, one or more Sous Chef, one or more line cook, one or more Maitre d’, one or more Wait Staff, and at least one dishwasher.</w:t>
-      </w:r>
     </w:p>
     <w:sectPr>
       <w:pgSz w:w="11906" w:h="16838"/>

</xml_diff>

<commit_message>
update the assocation description
</commit_message>
<xml_diff>
--- a/mimings classes and associations descriptions.docx
+++ b/mimings classes and associations descriptions.docx
@@ -222,106 +222,262 @@
           <w:bCs w:val="0"/>
           <w:lang w:val="en-US"/>
         </w:rPr>
-        <w:t>A menu item is a description of the food that Miming Offer. It describe the cost of the item, the given size of the portion, a level of spiciness and the category it belongs on the menu.</w:t>
-      </w:r>
-    </w:p>
-    <w:p>
-      <w:pPr>
-        <w:rPr>
-          <w:rFonts w:hint="default"/>
-          <w:b w:val="0"/>
-          <w:bCs w:val="0"/>
-          <w:lang w:val="en-US"/>
-        </w:rPr>
-      </w:pPr>
-    </w:p>
-    <w:p>
-      <w:pPr>
-        <w:rPr>
-          <w:rFonts w:hint="default"/>
-          <w:b/>
-          <w:bCs/>
-          <w:lang w:val="en-US"/>
-        </w:rPr>
-      </w:pPr>
-      <w:r>
-        <w:rPr>
-          <w:rFonts w:hint="default"/>
-          <w:b/>
-          <w:bCs/>
-          <w:lang w:val="en-US"/>
-        </w:rPr>
-        <w:t>Shift</w:t>
-      </w:r>
-    </w:p>
-    <w:p>
-      <w:pPr>
-        <w:rPr>
-          <w:rFonts w:hint="default"/>
-          <w:b w:val="0"/>
-          <w:bCs w:val="0"/>
-          <w:lang w:val="en-US"/>
-        </w:rPr>
-      </w:pPr>
-      <w:r>
-        <w:rPr>
-          <w:rFonts w:hint="default"/>
-          <w:b w:val="0"/>
-          <w:bCs w:val="0"/>
-          <w:lang w:val="en-US"/>
-        </w:rPr>
-        <w:t>A shift is a specific amount of hours that a group of employees work. There are currently two shifts: Morning and Evening. Each Shift has many employees including: A head chef, A Manager, one or more Sous Chef, one or more line cook, one or more Maitre d’, one or more Wait Staff, and at least one dishwasher.</w:t>
-      </w:r>
-    </w:p>
-    <w:p>
-      <w:pPr>
-        <w:rPr>
-          <w:rFonts w:hint="default"/>
-          <w:b w:val="0"/>
-          <w:bCs w:val="0"/>
-          <w:lang w:val="en-US"/>
-        </w:rPr>
-      </w:pPr>
-    </w:p>
-    <w:p>
-      <w:pPr>
-        <w:rPr>
-          <w:rFonts w:hint="default"/>
-          <w:b/>
-          <w:bCs/>
-          <w:lang w:val="en-US"/>
-        </w:rPr>
-      </w:pPr>
-      <w:r>
-        <w:rPr>
-          <w:rFonts w:hint="default"/>
-          <w:b/>
-          <w:bCs/>
-          <w:lang w:val="en-US"/>
-        </w:rPr>
-        <w:t>Association Definition</w:t>
-      </w:r>
-    </w:p>
-    <w:p>
-      <w:pPr>
-        <w:rPr>
-          <w:rFonts w:hint="default"/>
-          <w:b w:val="0"/>
-          <w:bCs w:val="0"/>
-          <w:lang w:val="en-US"/>
-        </w:rPr>
-      </w:pPr>
-      <w:r>
-        <w:rPr>
-          <w:rFonts w:hint="default"/>
-          <w:b w:val="0"/>
-          <w:bCs w:val="0"/>
-          <w:lang w:val="en-US"/>
-        </w:rPr>
-        <w:t>A customer orders many menu items.</w:t>
+        <w:t>A menu item is a description of t</w:t>
       </w:r>
       <w:bookmarkStart w:id="0" w:name="_GoBack"/>
       <w:bookmarkEnd w:id="0"/>
+      <w:r>
+        <w:rPr>
+          <w:rFonts w:hint="default"/>
+          <w:b w:val="0"/>
+          <w:bCs w:val="0"/>
+          <w:lang w:val="en-US"/>
+        </w:rPr>
+        <w:t>he food that Miming Offer. It describe the cost of the item, the given size of the portion, a level of spiciness and the category it belongs on the menu.</w:t>
+      </w:r>
+    </w:p>
+    <w:p>
+      <w:pPr>
+        <w:rPr>
+          <w:rFonts w:hint="default"/>
+          <w:b w:val="0"/>
+          <w:bCs w:val="0"/>
+          <w:lang w:val="en-US"/>
+        </w:rPr>
+      </w:pPr>
+    </w:p>
+    <w:p>
+      <w:pPr>
+        <w:rPr>
+          <w:rFonts w:hint="default"/>
+          <w:b/>
+          <w:bCs/>
+          <w:lang w:val="en-US"/>
+        </w:rPr>
+      </w:pPr>
+      <w:r>
+        <w:rPr>
+          <w:rFonts w:hint="default"/>
+          <w:b/>
+          <w:bCs/>
+          <w:lang w:val="en-US"/>
+        </w:rPr>
+        <w:t>Shift</w:t>
+      </w:r>
+    </w:p>
+    <w:p>
+      <w:pPr>
+        <w:rPr>
+          <w:rFonts w:hint="default"/>
+          <w:b w:val="0"/>
+          <w:bCs w:val="0"/>
+          <w:lang w:val="en-US"/>
+        </w:rPr>
+      </w:pPr>
+      <w:r>
+        <w:rPr>
+          <w:rFonts w:hint="default"/>
+          <w:b w:val="0"/>
+          <w:bCs w:val="0"/>
+          <w:lang w:val="en-US"/>
+        </w:rPr>
+        <w:t>A shift is a specific amount of hours that a group of employees work. There are currently two shifts: Morning and Evening. Each Shift has many employees including: A head chef, A Manager, one or more Sous Chef, one or more line cook, one or more Maitre d’, one or more Wait Staff, and at least one dishwasher.</w:t>
+      </w:r>
+    </w:p>
+    <w:p>
+      <w:pPr>
+        <w:rPr>
+          <w:rFonts w:hint="default"/>
+          <w:b w:val="0"/>
+          <w:bCs w:val="0"/>
+          <w:lang w:val="en-US"/>
+        </w:rPr>
+      </w:pPr>
+    </w:p>
+    <w:p>
+      <w:pPr>
+        <w:rPr>
+          <w:rFonts w:hint="default"/>
+          <w:b/>
+          <w:bCs/>
+          <w:lang w:val="en-US"/>
+        </w:rPr>
+      </w:pPr>
+      <w:r>
+        <w:rPr>
+          <w:rFonts w:hint="default"/>
+          <w:b/>
+          <w:bCs/>
+          <w:lang w:val="en-US"/>
+        </w:rPr>
+        <w:t>Association Definition</w:t>
+      </w:r>
+    </w:p>
+    <w:p>
+      <w:pPr>
+        <w:rPr>
+          <w:rFonts w:hint="default"/>
+          <w:b w:val="0"/>
+          <w:bCs w:val="0"/>
+          <w:lang w:val="en-US"/>
+        </w:rPr>
+      </w:pPr>
+      <w:r>
+        <w:rPr>
+          <w:rFonts w:hint="default"/>
+          <w:b w:val="0"/>
+          <w:bCs w:val="0"/>
+          <w:lang w:val="en-US"/>
+        </w:rPr>
+        <w:t>A customer makes orders.</w:t>
+      </w:r>
+    </w:p>
+    <w:p>
+      <w:pPr>
+        <w:rPr>
+          <w:rFonts w:hint="default"/>
+          <w:b w:val="0"/>
+          <w:bCs w:val="0"/>
+          <w:lang w:val="en-US"/>
+        </w:rPr>
+      </w:pPr>
+    </w:p>
+    <w:p>
+      <w:pPr>
+        <w:rPr>
+          <w:rFonts w:hint="default"/>
+          <w:b w:val="0"/>
+          <w:bCs w:val="0"/>
+          <w:lang w:val="en-US"/>
+        </w:rPr>
+      </w:pPr>
+      <w:r>
+        <w:rPr>
+          <w:rFonts w:hint="default"/>
+          <w:b w:val="0"/>
+          <w:bCs w:val="0"/>
+          <w:lang w:val="en-US"/>
+        </w:rPr>
+        <w:t>Each order has one to many menu items on it.</w:t>
+      </w:r>
+    </w:p>
+    <w:p>
+      <w:pPr>
+        <w:rPr>
+          <w:rFonts w:hint="default"/>
+          <w:b w:val="0"/>
+          <w:bCs w:val="0"/>
+          <w:lang w:val="en-US"/>
+        </w:rPr>
+      </w:pPr>
+    </w:p>
+    <w:p>
+      <w:pPr>
+        <w:rPr>
+          <w:rFonts w:hint="default"/>
+          <w:b w:val="0"/>
+          <w:bCs w:val="0"/>
+          <w:lang w:val="en-US"/>
+        </w:rPr>
+      </w:pPr>
+    </w:p>
+    <w:p>
+      <w:pPr>
+        <w:rPr>
+          <w:rFonts w:hint="default"/>
+          <w:b w:val="0"/>
+          <w:bCs w:val="0"/>
+          <w:lang w:val="en-US"/>
+        </w:rPr>
+      </w:pPr>
+      <w:r>
+        <w:rPr>
+          <w:rFonts w:hint="default"/>
+          <w:b w:val="0"/>
+          <w:bCs w:val="0"/>
+          <w:lang w:val="en-US"/>
+        </w:rPr>
+        <w:t>A customer uses his/her miming’s account to pay for his orders when he orders to go or after he is finished eating.</w:t>
+      </w:r>
+    </w:p>
+    <w:p>
+      <w:pPr>
+        <w:rPr>
+          <w:rFonts w:hint="default"/>
+          <w:b w:val="0"/>
+          <w:bCs w:val="0"/>
+          <w:lang w:val="en-US"/>
+        </w:rPr>
+      </w:pPr>
+    </w:p>
+    <w:p>
+      <w:pPr>
+        <w:rPr>
+          <w:rFonts w:hint="default"/>
+          <w:b w:val="0"/>
+          <w:bCs w:val="0"/>
+          <w:lang w:val="en-US"/>
+        </w:rPr>
+      </w:pPr>
+      <w:r>
+        <w:rPr>
+          <w:rFonts w:hint="default"/>
+          <w:b w:val="0"/>
+          <w:bCs w:val="0"/>
+          <w:lang w:val="en-US"/>
+        </w:rPr>
+        <w:t>A staff works in a shift.</w:t>
+      </w:r>
+    </w:p>
+    <w:p>
+      <w:pPr>
+        <w:rPr>
+          <w:rFonts w:hint="default"/>
+          <w:b w:val="0"/>
+          <w:bCs w:val="0"/>
+          <w:lang w:val="en-US"/>
+        </w:rPr>
+      </w:pPr>
+    </w:p>
+    <w:p>
+      <w:pPr>
+        <w:rPr>
+          <w:rFonts w:hint="default"/>
+          <w:b w:val="0"/>
+          <w:bCs w:val="0"/>
+          <w:lang w:val="en-US"/>
+        </w:rPr>
+      </w:pPr>
+    </w:p>
+    <w:p>
+      <w:pPr>
+        <w:rPr>
+          <w:rFonts w:hint="default"/>
+          <w:b w:val="0"/>
+          <w:bCs w:val="0"/>
+          <w:lang w:val="en-US"/>
+        </w:rPr>
+      </w:pPr>
+    </w:p>
+    <w:p>
+      <w:pPr>
+        <w:rPr>
+          <w:rFonts w:hint="default"/>
+          <w:b w:val="0"/>
+          <w:bCs w:val="0"/>
+          <w:lang w:val="en-US"/>
+        </w:rPr>
+      </w:pPr>
+    </w:p>
+    <w:p>
+      <w:pPr>
+        <w:rPr>
+          <w:rFonts w:hint="default"/>
+          <w:b w:val="0"/>
+          <w:bCs w:val="0"/>
+          <w:lang w:val="en-US"/>
+        </w:rPr>
+      </w:pPr>
     </w:p>
     <w:sectPr>
       <w:pgSz w:w="11906" w:h="16838"/>

</xml_diff>